<commit_message>
This version has the string values being separated into individual int lists
</commit_message>
<xml_diff>
--- a/10_LINQ_Problems_WORKING.docx
+++ b/10_LINQ_Problems_WORKING.docx
@@ -42,7 +42,15 @@
         <w:t>words</w:t>
       </w:r>
       <w:r>
-        <w:t xml:space="preserve"> = new List&lt;string&gt;() { "</w:t>
+        <w:t xml:space="preserve"> = new List&lt;string</w:t>
+      </w:r>
+      <w:proofErr w:type="gramStart"/>
+      <w:r>
+        <w:t>&gt;(</w:t>
+      </w:r>
+      <w:proofErr w:type="gramEnd"/>
+      <w:r>
+        <w:t>) { "</w:t>
       </w:r>
       <w:r>
         <w:t>the</w:t>
@@ -111,7 +119,15 @@
         </w:numPr>
       </w:pPr>
       <w:r>
-        <w:t>List&lt;string&gt; names = new List&lt;string&gt;() { "Mike", "</w:t>
+        <w:t>List&lt;string&gt; names = new List&lt;string</w:t>
+      </w:r>
+      <w:proofErr w:type="gramStart"/>
+      <w:r>
+        <w:t>&gt;(</w:t>
+      </w:r>
+      <w:proofErr w:type="gramEnd"/>
+      <w:r>
+        <w:t>) { "Mike", "</w:t>
       </w:r>
       <w:r>
         <w:t>Brad</w:t>
@@ -166,7 +182,15 @@
       </w:r>
       <w:proofErr w:type="spellEnd"/>
       <w:r>
-        <w:t xml:space="preserve"> = new List&lt;string&gt;()</w:t>
+        <w:t xml:space="preserve"> = new List&lt;string</w:t>
+      </w:r>
+      <w:proofErr w:type="gramStart"/>
+      <w:r>
+        <w:t>&gt;(</w:t>
+      </w:r>
+      <w:proofErr w:type="gramEnd"/>
+      <w:r>
+        <w:t>)</w:t>
       </w:r>
     </w:p>
     <w:p>
@@ -265,6 +289,24 @@
       </w:r>
       <w:r>
         <w:t>")</w:t>
+      </w:r>
+    </w:p>
+    <w:p>
+      <w:r>
+        <w:t>SQL = SELECT, FROM, WHERE, ORDERBY</w:t>
+      </w:r>
+    </w:p>
+    <w:p>
+      <w:r>
+        <w:t xml:space="preserve">LINQ = Where, </w:t>
+      </w:r>
+      <w:proofErr w:type="spellStart"/>
+      <w:r>
+        <w:t>OrderBy</w:t>
+      </w:r>
+      <w:proofErr w:type="spellEnd"/>
+      <w:r>
+        <w:t>, Select</w:t>
       </w:r>
     </w:p>
     <w:p/>
@@ -318,7 +360,15 @@
         <w:t>words</w:t>
       </w:r>
       <w:r>
-        <w:t xml:space="preserve"> = new List&lt;string&gt;() { "</w:t>
+        <w:t xml:space="preserve"> = new List&lt;string</w:t>
+      </w:r>
+      <w:proofErr w:type="gramStart"/>
+      <w:r>
+        <w:t>&gt;(</w:t>
+      </w:r>
+      <w:proofErr w:type="gramEnd"/>
+      <w:r>
+        <w:t>) { "</w:t>
       </w:r>
       <w:r>
         <w:t>the</w:t>
@@ -400,7 +450,15 @@
         </w:numPr>
       </w:pPr>
       <w:r>
-        <w:t>List&lt;string&gt; names = new List&lt;string&gt;() { "Mike", "</w:t>
+        <w:t>List&lt;string&gt; names = new List&lt;string</w:t>
+      </w:r>
+      <w:proofErr w:type="gramStart"/>
+      <w:r>
+        <w:t>&gt;(</w:t>
+      </w:r>
+      <w:proofErr w:type="gramEnd"/>
+      <w:r>
+        <w:t>) { "Mike", "</w:t>
       </w:r>
       <w:r>
         <w:t>Brad</w:t>
@@ -422,8 +480,156 @@
       </w:r>
     </w:p>
     <w:p>
+      <w:pPr>
+        <w:pStyle w:val="ListParagraph"/>
+        <w:numPr>
+          <w:ilvl w:val="0"/>
+          <w:numId w:val="4"/>
+        </w:numPr>
+      </w:pPr>
+    </w:p>
+    <w:p/>
+    <w:p>
+      <w:r>
+        <w:t xml:space="preserve">3. Using LINQ, write </w:t>
+      </w:r>
+      <w:r>
+        <w:t>a function that calculates the class grade average after dropping the lowest grade for each student.</w:t>
+      </w:r>
+      <w:r>
+        <w:t xml:space="preserve"> The function should take </w:t>
+      </w:r>
+      <w:r>
+        <w:t>in a list of strings of grades (e.g., one string might be "90,100,82,89,55"), drops the lowest grade from each string, averages the rest of the grades from that string, then averages the averages.</w:t>
+      </w:r>
+    </w:p>
+    <w:p>
+      <w:pPr>
+        <w:pStyle w:val="ListParagraph"/>
+        <w:numPr>
+          <w:ilvl w:val="0"/>
+          <w:numId w:val="2"/>
+        </w:numPr>
+      </w:pPr>
+      <w:r>
+        <w:t xml:space="preserve">List&lt;string&gt; </w:t>
+      </w:r>
+      <w:proofErr w:type="spellStart"/>
+      <w:r>
+        <w:t>classGrades</w:t>
+      </w:r>
+      <w:proofErr w:type="spellEnd"/>
+      <w:r>
+        <w:t xml:space="preserve"> = new List&lt;string</w:t>
+      </w:r>
+      <w:proofErr w:type="gramStart"/>
+      <w:r>
+        <w:t>&gt;(</w:t>
+      </w:r>
+      <w:proofErr w:type="gramEnd"/>
+      <w:r>
+        <w:t>)</w:t>
+      </w:r>
+    </w:p>
+    <w:p>
+      <w:pPr>
+        <w:pStyle w:val="ListParagraph"/>
+      </w:pPr>
+      <w:r>
+        <w:t>{</w:t>
+      </w:r>
+    </w:p>
+    <w:p>
+      <w:pPr>
+        <w:pStyle w:val="ListParagraph"/>
+      </w:pPr>
+      <w:r>
+        <w:t>"80,100,92,89,65",</w:t>
+      </w:r>
+    </w:p>
+    <w:p>
+      <w:pPr>
+        <w:pStyle w:val="ListParagraph"/>
+      </w:pPr>
+      <w:r>
+        <w:t>"93,81,78,84,69",</w:t>
+      </w:r>
+    </w:p>
+    <w:p>
+      <w:pPr>
+        <w:pStyle w:val="ListParagraph"/>
+      </w:pPr>
+      <w:r>
+        <w:t>"73,88,83,99,64",</w:t>
+      </w:r>
+    </w:p>
+    <w:p>
+      <w:pPr>
+        <w:pStyle w:val="ListParagraph"/>
+      </w:pPr>
+      <w:r>
+        <w:t>"98,100,66,74,55"</w:t>
+      </w:r>
+    </w:p>
+    <w:p>
+      <w:pPr>
+        <w:pStyle w:val="ListParagraph"/>
+      </w:pPr>
+      <w:r>
+        <w:t>};</w:t>
+      </w:r>
+    </w:p>
+    <w:p>
+      <w:pPr>
+        <w:pStyle w:val="ListParagraph"/>
+        <w:numPr>
+          <w:ilvl w:val="0"/>
+          <w:numId w:val="2"/>
+        </w:numPr>
+      </w:pPr>
+      <w:r>
+        <w:t>Expected output: 86.125</w:t>
+      </w:r>
+    </w:p>
+    <w:p>
+      <w:r>
+        <w:t>Loop through every list</w:t>
+      </w:r>
+    </w:p>
+    <w:p>
+      <w:r>
+        <w:t>Turn string into a list</w:t>
+      </w:r>
+    </w:p>
+    <w:p>
+      <w:r>
+        <w:t>Turn String List into an Int List</w:t>
+      </w:r>
+    </w:p>
+    <w:p>
+      <w:r>
+        <w:t>Remove Lowest Int from List</w:t>
+      </w:r>
+    </w:p>
+    <w:p>
+      <w:r>
+        <w:t xml:space="preserve">Get Average </w:t>
+      </w:r>
+      <w:proofErr w:type="gramStart"/>
+      <w:r>
+        <w:t>From</w:t>
+      </w:r>
+      <w:proofErr w:type="gramEnd"/>
+      <w:r>
+        <w:t xml:space="preserve"> List</w:t>
+      </w:r>
       <w:bookmarkStart w:id="0" w:name="_GoBack"/>
       <w:bookmarkEnd w:id="0"/>
+    </w:p>
+    <w:p>
+      <w:r>
+        <w:t>Get average of the averages.</w:t>
+      </w:r>
     </w:p>
     <w:p/>
     <w:sectPr>

</xml_diff>